<commit_message>
started adding paper review
</commit_message>
<xml_diff>
--- a/Eye tracking thesis.docx
+++ b/Eye tracking thesis.docx
@@ -87,6 +87,9 @@
         <w:t xml:space="preserve">ΑΡΙΣΤΟΤΕΛΕΙΟ ΠΑΝΕΠΙΣΤΗΜΙΟ </w:t>
       </w:r>
       <w:r>
+        <w:rPr>
+          <w:lang w:val="el-GR"/>
+        </w:rPr>
         <w:t>ΘΕΣΣΑΛΟΝΙΚΗΣ</w:t>
       </w:r>
     </w:p>
@@ -145,11 +148,13 @@
         <w:pStyle w:val="a5"/>
         <w:rPr>
           <w:rStyle w:val="a7"/>
+          <w:lang w:val="el-GR"/>
         </w:rPr>
       </w:pPr>
       <w:r>
         <w:rPr>
           <w:rStyle w:val="a7"/>
+          <w:lang w:val="el-GR"/>
         </w:rPr>
         <w:t>Ευθύμιος Χριστόφορος</w:t>
       </w:r>
@@ -167,11 +172,13 @@
         <w:pStyle w:val="a5"/>
         <w:rPr>
           <w:rStyle w:val="a6"/>
+          <w:lang w:val="el-GR"/>
         </w:rPr>
       </w:pPr>
       <w:r>
         <w:rPr>
           <w:rStyle w:val="a6"/>
+          <w:lang w:val="el-GR"/>
         </w:rPr>
         <w:t>Επιβλέπων καθηγητής</w:t>
       </w:r>
@@ -186,6 +193,7 @@
       <w:r>
         <w:rPr>
           <w:rStyle w:val="a6"/>
+          <w:lang w:val="el-GR"/>
         </w:rPr>
         <w:t>Χαράλαμπος</w:t>
       </w:r>
@@ -273,7 +281,21 @@
         <w:rPr>
           <w:lang w:val="el-GR"/>
         </w:rPr>
-        <w:t>και η εκπαίδευση των κινήσεων των οφθαλμών βοηθούν στη διάγνωση και την αγωγή ασθενειών όπως η Διαταραχή Ελλειμματικής Προσοχής και Υπερκινητικότητας (ΔΕΠΥ)</w:t>
+        <w:t xml:space="preserve">και η εκπαίδευση των κινήσεων των οφθαλμών βοηθούν στη διάγνωση και την αγωγή ασθενειών όπως η Διαταραχή Ελλειμματικής Προσοχής και </w:t>
+      </w:r>
+      <w:proofErr w:type="spellStart"/>
+      <w:r>
+        <w:rPr>
+          <w:lang w:val="el-GR"/>
+        </w:rPr>
+        <w:t>Υπερκινητικότητας</w:t>
+      </w:r>
+      <w:proofErr w:type="spellEnd"/>
+      <w:r>
+        <w:rPr>
+          <w:lang w:val="el-GR"/>
+        </w:rPr>
+        <w:t xml:space="preserve"> (ΔΕΠΥ)</w:t>
       </w:r>
       <w:r>
         <w:rPr>
@@ -303,7 +325,35 @@
         <w:rPr>
           <w:lang w:val="el-GR"/>
         </w:rPr>
-        <w:t>απόσπασης αλλά και της εστίασης προσοχής, γεγονός το οποίο καθιστά τέτοια τεχνολογία χρήσιμη σε διαδικασίες αξιολόγησης σχεδίων διεπαφής χρηστών σε εμπορικές εφαρμογές αλλά και αποδοτικότητας διαφημιστικών μηνυμάτων. Επιπλέον, αποτελεί ένα τρόπο διεπαφής και επικοινωνίας με ηλεκτρονικό υπολογιστή τόσο για άτομα με ειδικές ανάγκες, όσο και για τον καθημερινό χρήστη που επιθυμεί μία πιο ξεκούραστη εμπειρία.</w:t>
+        <w:t xml:space="preserve">απόσπασης αλλά και της εστίασης προσοχής, γεγονός το οποίο καθιστά τέτοια τεχνολογία χρήσιμη σε διαδικασίες αξιολόγησης σχεδίων </w:t>
+      </w:r>
+      <w:proofErr w:type="spellStart"/>
+      <w:r>
+        <w:rPr>
+          <w:lang w:val="el-GR"/>
+        </w:rPr>
+        <w:t>διεπαφής</w:t>
+      </w:r>
+      <w:proofErr w:type="spellEnd"/>
+      <w:r>
+        <w:rPr>
+          <w:lang w:val="el-GR"/>
+        </w:rPr>
+        <w:t xml:space="preserve"> χρηστών σε εμπορικές εφαρμογές αλλά και αποδοτικότητας διαφημιστικών μηνυμάτων. Επιπλέον, αποτελεί ένα τρόπο </w:t>
+      </w:r>
+      <w:proofErr w:type="spellStart"/>
+      <w:r>
+        <w:rPr>
+          <w:lang w:val="el-GR"/>
+        </w:rPr>
+        <w:t>διεπαφής</w:t>
+      </w:r>
+      <w:proofErr w:type="spellEnd"/>
+      <w:r>
+        <w:rPr>
+          <w:lang w:val="el-GR"/>
+        </w:rPr>
+        <w:t xml:space="preserve"> και επικοινωνίας με ηλεκτρονικό υπολογιστή τόσο για άτομα με ειδικές ανάγκες, όσο και για τον καθημερινό χρήστη που επιθυμεί μία πιο ξεκούραστη εμπειρία.</w:t>
       </w:r>
     </w:p>
     <w:p>
@@ -319,11 +369,19 @@
         <w:tab/>
         <w:t xml:space="preserve">Οι πιο </w:t>
       </w:r>
-      <w:r>
-        <w:rPr>
-          <w:lang w:val="el-GR"/>
-        </w:rPr>
-        <w:t>προσβάσιμες και ακριβείς</w:t>
+      <w:proofErr w:type="spellStart"/>
+      <w:r>
+        <w:rPr>
+          <w:lang w:val="el-GR"/>
+        </w:rPr>
+        <w:t>προσβάσιμες</w:t>
+      </w:r>
+      <w:proofErr w:type="spellEnd"/>
+      <w:r>
+        <w:rPr>
+          <w:lang w:val="el-GR"/>
+        </w:rPr>
+        <w:t xml:space="preserve"> και ακριβείς</w:t>
       </w:r>
       <w:r>
         <w:rPr>
@@ -335,7 +393,41 @@
         <w:rPr>
           <w:lang w:val="el-GR"/>
         </w:rPr>
-        <w:t xml:space="preserve">απεικόνισης στίγματος στην οθόνη συσκευής χρησιμοποιούν εξειδικευμένα εξαρτήματα σε συνδιασμό με αντίστοιχο λογισμικό. Αυτό τις καθιστά ιδιαίτερα ακριβές και δύσκολες στην απόκτηση για τον περισσότερο κόσμο. Υπάρχουν, ωστόσο, πολλές φθηνές εναλλακτικές οι οποίες όμως μειονεκτούν στην ακρίβεια, στην ελαστικότητα, όσον αφορά τις συνθήκες φωτισμού και την ελευθερία κινήσεων του χρήστη, καθώς και  στην  </w:t>
+        <w:t xml:space="preserve">απεικόνισης στίγματος στην οθόνη συσκευής χρησιμοποιούν εξειδικευμένα εξαρτήματα σε </w:t>
+      </w:r>
+      <w:proofErr w:type="spellStart"/>
+      <w:r>
+        <w:rPr>
+          <w:lang w:val="el-GR"/>
+        </w:rPr>
+        <w:t>συνδιασμό</w:t>
+      </w:r>
+      <w:proofErr w:type="spellEnd"/>
+      <w:r>
+        <w:rPr>
+          <w:lang w:val="el-GR"/>
+        </w:rPr>
+        <w:t xml:space="preserve"> με αντίστοιχο</w:t>
+      </w:r>
+      <w:r>
+        <w:rPr>
+          <w:lang w:val="el-GR"/>
+        </w:rPr>
+        <w:t xml:space="preserve"> </w:t>
+      </w:r>
+      <w:proofErr w:type="spellStart"/>
+      <w:r>
+        <w:rPr>
+          <w:lang w:val="el-GR"/>
+        </w:rPr>
+        <w:t>εξειδικευμενο</w:t>
+      </w:r>
+      <w:proofErr w:type="spellEnd"/>
+      <w:r>
+        <w:rPr>
+          <w:lang w:val="el-GR"/>
+        </w:rPr>
+        <w:t xml:space="preserve"> λογισμικό. Αυτό τις καθιστά ιδιαίτερα ακριβές και δύσκολες στην απόκτηση για τον περισσότερο κόσμο. Υπάρχουν, ωστόσο, πολλές φθηνές εναλλακτικές οι οποίες όμως μειονεκτούν στην ακρίβεια, στην ελαστικότητα όσον αφορά τις συνθήκες φωτισμού και την ελευθερία κινήσεων του χρήστη, καθώς και  στην  </w:t>
       </w:r>
       <w:r>
         <w:rPr>
@@ -364,6 +456,598 @@
           <w:lang w:val="el-GR"/>
         </w:rPr>
       </w:pPr>
+    </w:p>
+    <w:p>
+      <w:pPr>
+        <w:pStyle w:val="2"/>
+        <w:rPr>
+          <w:lang w:val="el-GR"/>
+        </w:rPr>
+      </w:pPr>
+      <w:r>
+        <w:rPr>
+          <w:lang w:val="el-GR"/>
+        </w:rPr>
+        <w:t>Εντοπισμός ματιού-κόρης</w:t>
+      </w:r>
+    </w:p>
+    <w:p>
+      <w:pPr>
+        <w:rPr>
+          <w:lang w:val="el-GR"/>
+        </w:rPr>
+      </w:pPr>
+    </w:p>
+    <w:p>
+      <w:pPr>
+        <w:pStyle w:val="3"/>
+        <w:rPr>
+          <w:lang w:val="el-GR"/>
+        </w:rPr>
+      </w:pPr>
+      <w:r>
+        <w:t>Shape</w:t>
+      </w:r>
+      <w:r>
+        <w:rPr>
+          <w:lang w:val="el-GR"/>
+        </w:rPr>
+        <w:t xml:space="preserve"> </w:t>
+      </w:r>
+      <w:r>
+        <w:t>based</w:t>
+      </w:r>
+      <w:r>
+        <w:rPr>
+          <w:lang w:val="el-GR"/>
+        </w:rPr>
+        <w:t>:</w:t>
+      </w:r>
+    </w:p>
+    <w:p>
+      <w:pPr>
+        <w:rPr>
+          <w:lang w:val="el-GR"/>
+        </w:rPr>
+      </w:pPr>
+      <w:r>
+        <w:rPr>
+          <w:lang w:val="el-GR"/>
+        </w:rPr>
+        <w:tab/>
+      </w:r>
+      <w:r>
+        <w:rPr>
+          <w:lang w:val="el-GR"/>
+        </w:rPr>
+        <w:t>[2]</w:t>
+      </w:r>
+      <w:r>
+        <w:rPr>
+          <w:lang w:val="el-GR"/>
+        </w:rPr>
+        <w:t>Προσπαθούν να ταιριάξουν ένα απλό γεωμετρικό σχήμα όπως ένα κύκλο ή μία έλλειψη στην περιοχή του ματιού.</w:t>
+      </w:r>
+    </w:p>
+    <w:p>
+      <w:pPr>
+        <w:rPr>
+          <w:lang w:val="el-GR"/>
+        </w:rPr>
+      </w:pPr>
+      <w:r>
+        <w:rPr>
+          <w:lang w:val="el-GR"/>
+        </w:rPr>
+        <w:tab/>
+      </w:r>
+      <w:r>
+        <w:rPr>
+          <w:lang w:val="el-GR"/>
+        </w:rPr>
+        <w:t>[2]</w:t>
+      </w:r>
+      <w:r>
+        <w:rPr>
+          <w:lang w:val="el-GR"/>
+        </w:rPr>
+        <w:t>Απλή</w:t>
+      </w:r>
+      <w:r>
+        <w:rPr>
+          <w:lang w:val="el-GR"/>
+        </w:rPr>
+        <w:t xml:space="preserve"> </w:t>
+      </w:r>
+      <w:r>
+        <w:rPr>
+          <w:lang w:val="el-GR"/>
+        </w:rPr>
+        <w:t>μέθοδος</w:t>
+      </w:r>
+      <w:r>
+        <w:rPr>
+          <w:lang w:val="el-GR"/>
+        </w:rPr>
+        <w:t xml:space="preserve"> </w:t>
+      </w:r>
+      <w:r>
+        <w:rPr>
+          <w:lang w:val="el-GR"/>
+        </w:rPr>
+        <w:t>ταίριασμα ενός κύκλου ή μίας έλλειψης στην κόρη ή την ίριδα του ματιού.</w:t>
+      </w:r>
+    </w:p>
+    <w:p>
+      <w:pPr>
+        <w:rPr>
+          <w:lang w:val="el-GR"/>
+        </w:rPr>
+      </w:pPr>
+      <w:r>
+        <w:rPr>
+          <w:lang w:val="el-GR"/>
+        </w:rPr>
+        <w:tab/>
+      </w:r>
+      <w:r>
+        <w:rPr>
+          <w:lang w:val="el-GR"/>
+        </w:rPr>
+        <w:t>[2]</w:t>
+      </w:r>
+      <w:r>
+        <w:rPr>
+          <w:lang w:val="el-GR"/>
+        </w:rPr>
+        <w:t>Σύνθετη μέθοδος ταίριασμα πιο σύνθετων σχημάτων που περιλαμβάνουν τα βλέφαρα και τις γωνίες του ματιού.</w:t>
+      </w:r>
+    </w:p>
+    <w:p>
+      <w:pPr>
+        <w:rPr>
+          <w:lang w:val="el-GR"/>
+        </w:rPr>
+      </w:pPr>
+      <w:r>
+        <w:rPr>
+          <w:lang w:val="el-GR"/>
+        </w:rPr>
+        <w:tab/>
+      </w:r>
+      <w:r>
+        <w:rPr>
+          <w:lang w:val="el-GR"/>
+        </w:rPr>
+        <w:t>[2]</w:t>
+      </w:r>
+      <w:r>
+        <w:rPr>
+          <w:lang w:val="el-GR"/>
+        </w:rPr>
+        <w:t>Χρειάζονται εικόνα υψηλής ευκρίνειας με επαρκή αντίθεση ώστε να γίνει η αντιστοίχιση του σχήματος με την περιοχή της εικόνας.</w:t>
+      </w:r>
+    </w:p>
+    <w:p>
+      <w:pPr>
+        <w:pStyle w:val="3"/>
+        <w:rPr>
+          <w:lang w:val="el-GR"/>
+        </w:rPr>
+      </w:pPr>
+      <w:r>
+        <w:t>Appearance</w:t>
+      </w:r>
+      <w:r>
+        <w:rPr>
+          <w:lang w:val="el-GR"/>
+        </w:rPr>
+        <w:t xml:space="preserve"> </w:t>
+      </w:r>
+      <w:r>
+        <w:t>based</w:t>
+      </w:r>
+      <w:r>
+        <w:rPr>
+          <w:lang w:val="el-GR"/>
+        </w:rPr>
+        <w:t>:</w:t>
+      </w:r>
+    </w:p>
+    <w:p>
+      <w:pPr>
+        <w:rPr>
+          <w:lang w:val="el-GR"/>
+        </w:rPr>
+      </w:pPr>
+      <w:r>
+        <w:rPr>
+          <w:lang w:val="el-GR"/>
+        </w:rPr>
+        <w:tab/>
+      </w:r>
+      <w:r>
+        <w:rPr>
+          <w:lang w:val="el-GR"/>
+        </w:rPr>
+        <w:t>[2]</w:t>
+      </w:r>
+      <w:r>
+        <w:rPr>
+          <w:lang w:val="el-GR"/>
+        </w:rPr>
+        <w:t>Χρησιμοποιούν τις φωτομετρικές ιδιότητες της περιοχής του ματιού σε συνδυασμό με τη χρήση μηχανικής μάθησης για να εντοπίσουν τα σ</w:t>
+      </w:r>
+      <w:r>
+        <w:rPr>
+          <w:lang w:val="el-GR"/>
+        </w:rPr>
+        <w:t>ημεία ενδιαφέροντος.</w:t>
+      </w:r>
+    </w:p>
+    <w:p>
+      <w:pPr>
+        <w:rPr>
+          <w:lang w:val="el-GR"/>
+        </w:rPr>
+      </w:pPr>
+      <w:r>
+        <w:rPr>
+          <w:lang w:val="el-GR"/>
+        </w:rPr>
+        <w:lastRenderedPageBreak/>
+        <w:tab/>
+      </w:r>
+      <w:r>
+        <w:rPr>
+          <w:lang w:val="el-GR"/>
+        </w:rPr>
+        <w:t>[2]</w:t>
+      </w:r>
+      <w:r>
+        <w:rPr>
+          <w:lang w:val="el-GR"/>
+        </w:rPr>
+        <w:t xml:space="preserve">Τα μοντέλα μηχανικής μάθησης απαιτούν πολλή εκπαίδευση με μεγάλα </w:t>
+      </w:r>
+      <w:r>
+        <w:t>datasets</w:t>
+      </w:r>
+      <w:r>
+        <w:rPr>
+          <w:lang w:val="el-GR"/>
+        </w:rPr>
+        <w:t xml:space="preserve"> </w:t>
+      </w:r>
+      <w:r>
+        <w:rPr>
+          <w:lang w:val="el-GR"/>
+        </w:rPr>
+        <w:t>για να μπορούν να εντοπίσουν την κόρη ή την ίριδα του ματιού σε όλων των ειδών μάτια στις επιθυμητές συνθήκες φωτισμού και ανάλυσης εικόνας.</w:t>
+      </w:r>
+    </w:p>
+    <w:p>
+      <w:pPr>
+        <w:rPr>
+          <w:lang w:val="el-GR"/>
+        </w:rPr>
+      </w:pPr>
+      <w:r>
+        <w:rPr>
+          <w:lang w:val="el-GR"/>
+        </w:rPr>
+        <w:tab/>
+      </w:r>
+      <w:r>
+        <w:rPr>
+          <w:lang w:val="el-GR"/>
+        </w:rPr>
+        <w:t>[2]</w:t>
+      </w:r>
+      <w:r>
+        <w:rPr>
+          <w:lang w:val="el-GR"/>
+        </w:rPr>
+        <w:t>Περιορίζονται από παράγοντες περιστροφής του κεφαλιού και κλίμακας</w:t>
+      </w:r>
+    </w:p>
+    <w:p>
+      <w:pPr>
+        <w:rPr>
+          <w:lang w:val="el-GR"/>
+        </w:rPr>
+      </w:pPr>
+      <w:r>
+        <w:rPr>
+          <w:lang w:val="el-GR"/>
+        </w:rPr>
+        <w:tab/>
+      </w:r>
+      <w:r>
+        <w:rPr>
+          <w:lang w:val="el-GR"/>
+        </w:rPr>
+        <w:t>[1]</w:t>
+      </w:r>
+      <w:r>
+        <w:rPr>
+          <w:lang w:val="el-GR"/>
+        </w:rPr>
+        <w:t>Μπορούν να δώσουν σαν έξοδο τις συντεταγμένες (χ, ψ) του σημείου όρασης στην οθόνη παρακάμπτοντας τη διαδικασία υπολογισμού του.</w:t>
+      </w:r>
+    </w:p>
+    <w:p>
+      <w:pPr>
+        <w:rPr>
+          <w:lang w:val="el-GR"/>
+        </w:rPr>
+      </w:pPr>
+      <w:r>
+        <w:rPr>
+          <w:lang w:val="el-GR"/>
+        </w:rPr>
+        <w:tab/>
+      </w:r>
+      <w:r>
+        <w:rPr>
+          <w:lang w:val="el-GR"/>
+        </w:rPr>
+        <w:t>[1]</w:t>
+      </w:r>
+      <w:r>
+        <w:rPr>
+          <w:lang w:val="el-GR"/>
+        </w:rPr>
+        <w:t>Μπορεί να λειτουργήσει και σε εικόνα χαμηλής ευκρίνειας</w:t>
+      </w:r>
+      <w:r>
+        <w:rPr>
+          <w:lang w:val="el-GR"/>
+        </w:rPr>
+        <w:t xml:space="preserve"> και κακού φωτισμού εφόσον το μοντέλο έχει εκπαιδευτεί και στις συνθήκες αυτές.</w:t>
+      </w:r>
+    </w:p>
+    <w:p>
+      <w:r>
+        <w:rPr>
+          <w:lang w:val="el-GR"/>
+        </w:rPr>
+        <w:tab/>
+        <w:t>[1]Χρησιμοποιεί μεθόδους</w:t>
+      </w:r>
+      <w:r>
+        <w:rPr>
+          <w:lang w:val="el-GR"/>
+        </w:rPr>
+        <w:t xml:space="preserve"> </w:t>
+      </w:r>
+      <w:r>
+        <w:rPr>
+          <w:lang w:val="el-GR"/>
+        </w:rPr>
+        <w:t>παλινδρόμησης</w:t>
+      </w:r>
+      <w:r>
+        <w:rPr>
+          <w:lang w:val="el-GR"/>
+        </w:rPr>
+        <w:t xml:space="preserve"> ν</w:t>
+      </w:r>
+      <w:proofErr w:type="spellStart"/>
+      <w:r>
+        <w:rPr>
+          <w:lang w:val="el-GR"/>
+        </w:rPr>
+        <w:t>ευρωνικών</w:t>
+      </w:r>
+      <w:proofErr w:type="spellEnd"/>
+      <w:r>
+        <w:rPr>
+          <w:lang w:val="el-GR"/>
+        </w:rPr>
+        <w:t xml:space="preserve"> δικτύων, τοπικής παρεμβολής</w:t>
+      </w:r>
+      <w:r>
+        <w:rPr>
+          <w:lang w:val="el-GR"/>
+        </w:rPr>
+        <w:t xml:space="preserve"> </w:t>
+      </w:r>
+      <w:r>
+        <w:rPr>
+          <w:lang w:val="el-GR"/>
+        </w:rPr>
+        <w:t xml:space="preserve">και </w:t>
+      </w:r>
+      <w:proofErr w:type="spellStart"/>
+      <w:r>
+        <w:rPr>
+          <w:lang w:val="el-GR"/>
+        </w:rPr>
+        <w:t>γκαουσιανής</w:t>
+      </w:r>
+      <w:proofErr w:type="spellEnd"/>
+      <w:r>
+        <w:rPr>
+          <w:lang w:val="el-GR"/>
+        </w:rPr>
+        <w:t xml:space="preserve"> διαδικασίας.</w:t>
+      </w:r>
+    </w:p>
+    <w:p>
+      <w:pPr>
+        <w:rPr>
+          <w:lang w:val="el-GR"/>
+        </w:rPr>
+      </w:pPr>
+      <w:r>
+        <w:rPr>
+          <w:lang w:val="el-GR"/>
+        </w:rPr>
+        <w:tab/>
+      </w:r>
+    </w:p>
+    <w:p>
+      <w:pPr>
+        <w:pStyle w:val="3"/>
+        <w:rPr>
+          <w:lang w:val="el-GR"/>
+        </w:rPr>
+      </w:pPr>
+      <w:r>
+        <w:t>Feature</w:t>
+      </w:r>
+      <w:r>
+        <w:rPr>
+          <w:lang w:val="el-GR"/>
+        </w:rPr>
+        <w:t xml:space="preserve"> </w:t>
+      </w:r>
+      <w:r>
+        <w:t>based</w:t>
+      </w:r>
+      <w:r>
+        <w:rPr>
+          <w:lang w:val="el-GR"/>
+        </w:rPr>
+        <w:t>:</w:t>
+      </w:r>
+    </w:p>
+    <w:p>
+      <w:pPr>
+        <w:rPr>
+          <w:lang w:val="el-GR"/>
+        </w:rPr>
+      </w:pPr>
+      <w:r>
+        <w:rPr>
+          <w:lang w:val="el-GR"/>
+        </w:rPr>
+        <w:tab/>
+      </w:r>
+      <w:r>
+        <w:rPr>
+          <w:lang w:val="el-GR"/>
+        </w:rPr>
+        <w:t>[2]</w:t>
+      </w:r>
+      <w:r>
+        <w:rPr>
+          <w:lang w:val="el-GR"/>
+        </w:rPr>
+        <w:t>Προσπαθούν να εντοπίσουν συγκεκριμένα τοπικά στοιχεία του ματιού τα οποία μας δίνουν πληροφορία για τη θέση της ίριδας ή της κόρης του ματιού και κατά συνέπεια για τη γωνία όρασης.</w:t>
+      </w:r>
+    </w:p>
+    <w:p>
+      <w:pPr>
+        <w:rPr>
+          <w:lang w:val="el-GR"/>
+        </w:rPr>
+      </w:pPr>
+      <w:r>
+        <w:rPr>
+          <w:lang w:val="el-GR"/>
+        </w:rPr>
+        <w:tab/>
+      </w:r>
+      <w:r>
+        <w:rPr>
+          <w:lang w:val="el-GR"/>
+        </w:rPr>
+        <w:t>[2]</w:t>
+      </w:r>
+      <w:r>
+        <w:rPr>
+          <w:lang w:val="el-GR"/>
+        </w:rPr>
+        <w:t>Για να αποφευχθεί εσφαλμένος εντοπισμός στοιχείων τα οποία μοιάζουν με μάτια σε μία εικόνα η μέθοδος αυτή εφαρμόζεται σε κοντινό πλάνο ενός ματιού.</w:t>
+      </w:r>
+    </w:p>
+    <w:p>
+      <w:pPr>
+        <w:rPr>
+          <w:lang w:val="el-GR"/>
+        </w:rPr>
+      </w:pPr>
+    </w:p>
+    <w:p>
+      <w:pPr>
+        <w:pStyle w:val="2"/>
+        <w:rPr>
+          <w:lang w:val="el-GR"/>
+        </w:rPr>
+      </w:pPr>
+      <w:r>
+        <w:rPr>
+          <w:lang w:val="el-GR"/>
+        </w:rPr>
+        <w:t>Υπολογισμός γωνίας όρασης – στίγματος οθόνης</w:t>
+      </w:r>
+    </w:p>
+    <w:p>
+      <w:pPr>
+        <w:rPr>
+          <w:lang w:val="el-GR"/>
+        </w:rPr>
+      </w:pPr>
+    </w:p>
+    <w:p>
+      <w:pPr>
+        <w:rPr>
+          <w:lang w:val="el-GR"/>
+        </w:rPr>
+      </w:pPr>
+      <w:r>
+        <w:rPr>
+          <w:lang w:val="el-GR"/>
+        </w:rPr>
+        <w:tab/>
+        <w:t xml:space="preserve">Συνδυασμός γωνίας και θέσης κεφαλής με γωνία και θέση κόρης του ματιού σε σχέση με σταθερό σημείο προσώπου </w:t>
+      </w:r>
+    </w:p>
+    <w:p>
+      <w:pPr>
+        <w:rPr>
+          <w:lang w:val="el-GR"/>
+        </w:rPr>
+      </w:pPr>
+    </w:p>
+    <w:p>
+      <w:pPr>
+        <w:pStyle w:val="1"/>
+      </w:pPr>
+      <w:r>
+        <w:rPr>
+          <w:lang w:val="el-GR"/>
+        </w:rPr>
+        <w:t>Αναφορές</w:t>
+      </w:r>
+    </w:p>
+    <w:p>
+      <w:r>
+        <w:t xml:space="preserve">[1] </w:t>
+      </w:r>
+      <w:hyperlink r:id="rId6" w:history="1">
+        <w:r>
+          <w:rPr>
+            <w:rStyle w:val="-"/>
+          </w:rPr>
+          <w:t>Video-oculography eye tracking towards clinical applications: A review - ScienceDirect</w:t>
+        </w:r>
+      </w:hyperlink>
+    </w:p>
+    <w:p>
+      <w:r>
+        <w:t xml:space="preserve">[2] </w:t>
+      </w:r>
+      <w:hyperlink r:id="rId7" w:history="1">
+        <w:r>
+          <w:rPr>
+            <w:rStyle w:val="-"/>
+          </w:rPr>
+          <w:t>Unobtrusive and pervasive video-based eye-gaze tracking - ScienceDirect</w:t>
+        </w:r>
+      </w:hyperlink>
     </w:p>
     <w:sectPr>
       <w:pgSz w:w="12240" w:h="15840"/>
@@ -796,9 +1480,56 @@
       <w:szCs w:val="32"/>
     </w:rPr>
   </w:style>
+  <w:style w:type="paragraph" w:styleId="2">
+    <w:name w:val="heading 2"/>
+    <w:basedOn w:val="a"/>
+    <w:next w:val="a"/>
+    <w:link w:val="2Char"/>
+    <w:uiPriority w:val="9"/>
+    <w:unhideWhenUsed/>
+    <w:qFormat/>
+    <w:rsid w:val="00CC35BE"/>
+    <w:pPr>
+      <w:keepNext/>
+      <w:keepLines/>
+      <w:spacing w:before="40" w:after="0"/>
+      <w:outlineLvl w:val="1"/>
+    </w:pPr>
+    <w:rPr>
+      <w:rFonts w:asciiTheme="majorHAnsi" w:eastAsiaTheme="majorEastAsia" w:hAnsiTheme="majorHAnsi" w:cstheme="majorBidi"/>
+      <w:b/>
+      <w:color w:val="404040" w:themeColor="text1" w:themeTint="BF"/>
+      <w:sz w:val="28"/>
+      <w:szCs w:val="26"/>
+    </w:rPr>
+  </w:style>
+  <w:style w:type="paragraph" w:styleId="3">
+    <w:name w:val="heading 3"/>
+    <w:basedOn w:val="a"/>
+    <w:next w:val="a"/>
+    <w:link w:val="3Char"/>
+    <w:uiPriority w:val="9"/>
+    <w:unhideWhenUsed/>
+    <w:qFormat/>
+    <w:rsid w:val="00CC35BE"/>
+    <w:pPr>
+      <w:keepNext/>
+      <w:keepLines/>
+      <w:spacing w:before="40" w:after="0"/>
+      <w:outlineLvl w:val="2"/>
+    </w:pPr>
+    <w:rPr>
+      <w:rFonts w:asciiTheme="majorHAnsi" w:eastAsiaTheme="majorEastAsia" w:hAnsiTheme="majorHAnsi" w:cstheme="majorBidi"/>
+      <w:b/>
+      <w:color w:val="404040" w:themeColor="text1" w:themeTint="BF"/>
+      <w:sz w:val="24"/>
+      <w:szCs w:val="24"/>
+    </w:rPr>
+  </w:style>
   <w:style w:type="character" w:default="1" w:styleId="a0">
     <w:name w:val="Default Paragraph Font"/>
     <w:uiPriority w:val="1"/>
+    <w:semiHidden/>
     <w:unhideWhenUsed/>
   </w:style>
   <w:style w:type="table" w:default="1" w:styleId="a1">
@@ -936,6 +1667,46 @@
     <w:rPr>
       <w:i/>
       <w:iCs/>
+    </w:rPr>
+  </w:style>
+  <w:style w:type="character" w:customStyle="1" w:styleId="2Char">
+    <w:name w:val="Επικεφαλίδα 2 Char"/>
+    <w:basedOn w:val="a0"/>
+    <w:link w:val="2"/>
+    <w:uiPriority w:val="9"/>
+    <w:rsid w:val="00CC35BE"/>
+    <w:rPr>
+      <w:rFonts w:asciiTheme="majorHAnsi" w:eastAsiaTheme="majorEastAsia" w:hAnsiTheme="majorHAnsi" w:cstheme="majorBidi"/>
+      <w:b/>
+      <w:color w:val="404040" w:themeColor="text1" w:themeTint="BF"/>
+      <w:sz w:val="28"/>
+      <w:szCs w:val="26"/>
+    </w:rPr>
+  </w:style>
+  <w:style w:type="character" w:customStyle="1" w:styleId="3Char">
+    <w:name w:val="Επικεφαλίδα 3 Char"/>
+    <w:basedOn w:val="a0"/>
+    <w:link w:val="3"/>
+    <w:uiPriority w:val="9"/>
+    <w:rsid w:val="00CC35BE"/>
+    <w:rPr>
+      <w:rFonts w:asciiTheme="majorHAnsi" w:eastAsiaTheme="majorEastAsia" w:hAnsiTheme="majorHAnsi" w:cstheme="majorBidi"/>
+      <w:b/>
+      <w:color w:val="404040" w:themeColor="text1" w:themeTint="BF"/>
+      <w:sz w:val="24"/>
+      <w:szCs w:val="24"/>
+    </w:rPr>
+  </w:style>
+  <w:style w:type="character" w:styleId="-">
+    <w:name w:val="Hyperlink"/>
+    <w:basedOn w:val="a0"/>
+    <w:uiPriority w:val="99"/>
+    <w:semiHidden/>
+    <w:unhideWhenUsed/>
+    <w:rsid w:val="00C9473F"/>
+    <w:rPr>
+      <w:color w:val="0000FF"/>
+      <w:u w:val="single"/>
     </w:rPr>
   </w:style>
 </w:styles>

</xml_diff>

<commit_message>
almost finished web and made structure for paper
</commit_message>
<xml_diff>
--- a/Eye tracking thesis.docx
+++ b/Eye tracking thesis.docx
@@ -1,6 +1,6 @@
 
 <file path=word/document.xml><?xml version="1.0" encoding="utf-8"?>
-<w:document xmlns:wpc="http://schemas.microsoft.com/office/word/2010/wordprocessingCanvas" xmlns:cx="http://schemas.microsoft.com/office/drawing/2014/chartex" xmlns:cx1="http://schemas.microsoft.com/office/drawing/2015/9/8/chartex" xmlns:cx2="http://schemas.microsoft.com/office/drawing/2015/10/21/chartex" xmlns:cx3="http://schemas.microsoft.com/office/drawing/2016/5/9/chartex" xmlns:cx4="http://schemas.microsoft.com/office/drawing/2016/5/10/chartex" xmlns:cx5="http://schemas.microsoft.com/office/drawing/2016/5/11/chartex" xmlns:cx6="http://schemas.microsoft.com/office/drawing/2016/5/12/chartex" xmlns:cx7="http://schemas.microsoft.com/office/drawing/2016/5/13/chartex" xmlns:cx8="http://schemas.microsoft.com/office/drawing/2016/5/14/chartex" xmlns:mc="http://schemas.openxmlformats.org/markup-compatibility/2006" xmlns:aink="http://schemas.microsoft.com/office/drawing/2016/ink" xmlns:am3d="http://schemas.microsoft.com/office/drawing/2017/model3d" xmlns:o="urn:schemas-microsoft-com:office:office" xmlns:r="http://schemas.openxmlformats.org/officeDocument/2006/relationships" xmlns:m="http://schemas.openxmlformats.org/officeDocument/2006/math" xmlns:v="urn:schemas-microsoft-com:vml" xmlns:wp14="http://schemas.microsoft.com/office/word/2010/wordprocessingDrawing" xmlns:wp="http://schemas.openxmlformats.org/drawingml/2006/wordprocessingDrawing" xmlns:w10="urn:schemas-microsoft-com:office:word" xmlns:w="http://schemas.openxmlformats.org/wordprocessingml/2006/main" xmlns:w14="http://schemas.microsoft.com/office/word/2010/wordml" xmlns:w15="http://schemas.microsoft.com/office/word/2012/wordml" xmlns:w16cex="http://schemas.microsoft.com/office/word/2018/wordml/cex" xmlns:w16cid="http://schemas.microsoft.com/office/word/2016/wordml/cid" xmlns:w16="http://schemas.microsoft.com/office/word/2018/wordml" xmlns:w16sdtdh="http://schemas.microsoft.com/office/word/2020/wordml/sdtdatahash" xmlns:w16se="http://schemas.microsoft.com/office/word/2015/wordml/symex" xmlns:wpg="http://schemas.microsoft.com/office/word/2010/wordprocessingGroup" xmlns:wpi="http://schemas.microsoft.com/office/word/2010/wordprocessingInk" xmlns:wne="http://schemas.microsoft.com/office/word/2006/wordml" xmlns:wps="http://schemas.microsoft.com/office/word/2010/wordprocessingShape" mc:Ignorable="w14 w15 w16se w16cid w16 w16cex w16sdtdh wp14">
+<w:document xmlns:wpc="http://schemas.microsoft.com/office/word/2010/wordprocessingCanvas" xmlns:cx="http://schemas.microsoft.com/office/drawing/2014/chartex" xmlns:cx1="http://schemas.microsoft.com/office/drawing/2015/9/8/chartex" xmlns:cx2="http://schemas.microsoft.com/office/drawing/2015/10/21/chartex" xmlns:cx3="http://schemas.microsoft.com/office/drawing/2016/5/9/chartex" xmlns:cx4="http://schemas.microsoft.com/office/drawing/2016/5/10/chartex" xmlns:cx5="http://schemas.microsoft.com/office/drawing/2016/5/11/chartex" xmlns:cx6="http://schemas.microsoft.com/office/drawing/2016/5/12/chartex" xmlns:cx7="http://schemas.microsoft.com/office/drawing/2016/5/13/chartex" xmlns:cx8="http://schemas.microsoft.com/office/drawing/2016/5/14/chartex" xmlns:mc="http://schemas.openxmlformats.org/markup-compatibility/2006" xmlns:aink="http://schemas.microsoft.com/office/drawing/2016/ink" xmlns:am3d="http://schemas.microsoft.com/office/drawing/2017/model3d" xmlns:o="urn:schemas-microsoft-com:office:office" xmlns:oel="http://schemas.microsoft.com/office/2019/extlst" xmlns:r="http://schemas.openxmlformats.org/officeDocument/2006/relationships" xmlns:m="http://schemas.openxmlformats.org/officeDocument/2006/math" xmlns:v="urn:schemas-microsoft-com:vml" xmlns:wp14="http://schemas.microsoft.com/office/word/2010/wordprocessingDrawing" xmlns:wp="http://schemas.openxmlformats.org/drawingml/2006/wordprocessingDrawing" xmlns:w10="urn:schemas-microsoft-com:office:word" xmlns:w="http://schemas.openxmlformats.org/wordprocessingml/2006/main" xmlns:w14="http://schemas.microsoft.com/office/word/2010/wordml" xmlns:w15="http://schemas.microsoft.com/office/word/2012/wordml" xmlns:w16cex="http://schemas.microsoft.com/office/word/2018/wordml/cex" xmlns:w16cid="http://schemas.microsoft.com/office/word/2016/wordml/cid" xmlns:w16="http://schemas.microsoft.com/office/word/2018/wordml" xmlns:w16sdtdh="http://schemas.microsoft.com/office/word/2020/wordml/sdtdatahash" xmlns:w16se="http://schemas.microsoft.com/office/word/2015/wordml/symex" xmlns:wpg="http://schemas.microsoft.com/office/word/2010/wordprocessingGroup" xmlns:wpi="http://schemas.microsoft.com/office/word/2010/wordprocessingInk" xmlns:wne="http://schemas.microsoft.com/office/word/2006/wordml" xmlns:wps="http://schemas.microsoft.com/office/word/2010/wordprocessingShape" mc:Ignorable="w14 w15 w16se w16cid w16 w16cex w16sdtdh wp14">
   <w:body>
     <w:p>
       <w:pPr>
@@ -16,9 +16,9 @@
           <w:lang w:val="el-GR"/>
         </w:rPr>
         <w:drawing>
-          <wp:inline distT="0" distB="0" distL="0" distR="0" wp14:anchorId="173A35CE" wp14:editId="5F84EF33">
-            <wp:extent cx="2133600" cy="2133600"/>
-            <wp:effectExtent l="0" t="0" r="0" b="0"/>
+          <wp:inline distT="0" distB="0" distL="0" distR="0" wp14:anchorId="173A35CE" wp14:editId="40B3B5D8">
+            <wp:extent cx="904875" cy="904875"/>
+            <wp:effectExtent l="0" t="0" r="9525" b="9525"/>
             <wp:docPr id="1" name="Εικόνα 1"/>
             <wp:cNvGraphicFramePr>
               <a:graphicFrameLocks xmlns:a="http://schemas.openxmlformats.org/drawingml/2006/main" noChangeAspect="1"/>
@@ -33,7 +33,7 @@
                     </pic:cNvPicPr>
                   </pic:nvPicPr>
                   <pic:blipFill>
-                    <a:blip r:embed="rId5" cstate="print">
+                    <a:blip r:embed="rId6" cstate="print">
                       <a:extLst>
                         <a:ext uri="{28A0092B-C50C-407E-A947-70E740481C1C}">
                           <a14:useLocalDpi xmlns:a14="http://schemas.microsoft.com/office/drawing/2010/main" val="0"/>
@@ -48,7 +48,7 @@
                   <pic:spPr bwMode="auto">
                     <a:xfrm>
                       <a:off x="0" y="0"/>
-                      <a:ext cx="2133600" cy="2133600"/>
+                      <a:ext cx="904875" cy="904875"/>
                     </a:xfrm>
                     <a:prstGeom prst="rect">
                       <a:avLst/>
@@ -74,6 +74,13 @@
     </w:p>
     <w:p>
       <w:pPr>
+        <w:rPr>
+          <w:lang w:val="el-GR"/>
+        </w:rPr>
+      </w:pPr>
+    </w:p>
+    <w:p>
+      <w:pPr>
         <w:pStyle w:val="a4"/>
         <w:jc w:val="center"/>
         <w:rPr>
@@ -84,14 +91,22 @@
         <w:rPr>
           <w:lang w:val="el-GR"/>
         </w:rPr>
-        <w:t xml:space="preserve">ΑΡΙΣΤΟΤΕΛΕΙΟ ΠΑΝΕΠΙΣΤΗΜΙΟ </w:t>
-      </w:r>
-      <w:r>
-        <w:rPr>
-          <w:lang w:val="el-GR"/>
-        </w:rPr>
-        <w:t>ΘΕΣΣΑΛΟΝΙΚΗΣ</w:t>
-      </w:r>
+        <w:t>Αριστοτέλειο Πανεπιστήμιο Θεσσαλονίκης</w:t>
+      </w:r>
+    </w:p>
+    <w:p>
+      <w:pPr>
+        <w:rPr>
+          <w:lang w:val="el-GR"/>
+        </w:rPr>
+      </w:pPr>
+    </w:p>
+    <w:p>
+      <w:pPr>
+        <w:rPr>
+          <w:lang w:val="el-GR"/>
+        </w:rPr>
+      </w:pPr>
     </w:p>
     <w:p>
       <w:pPr>
@@ -111,7 +126,19 @@
         <w:rPr>
           <w:lang w:val="el-GR"/>
         </w:rPr>
-        <w:t>ΣΧΟΛΗ ΗΛΕΚΤΡΟΛΟΓΩΝ ΜΗΧΑΝΙΚΩΝ ΚΑΙ ΜΗΧΑΝΙΚΩΝ ΥΠΟΛΟΓΙΣΤΩΝ</w:t>
+        <w:t>Σχολή</w:t>
+      </w:r>
+      <w:r>
+        <w:rPr>
+          <w:lang w:val="el-GR"/>
+        </w:rPr>
+        <w:t xml:space="preserve"> </w:t>
+      </w:r>
+      <w:r>
+        <w:rPr>
+          <w:lang w:val="el-GR"/>
+        </w:rPr>
+        <w:t>Ηλεκτρολόγων Μηχανικών και Μηχανικών Υπολογιστών</w:t>
       </w:r>
     </w:p>
     <w:p>
@@ -125,8 +152,15 @@
         <w:rPr>
           <w:lang w:val="el-GR"/>
         </w:rPr>
-        <w:t>ΤΜΗΜΑ ΗΛΕΚΤΡΟΝΙΚΗΣ ΚΑΙ ΥΠΟΛΟΓΙΣΤΩΝ</w:t>
-      </w:r>
+        <w:t>Τμήμα Ηλεκτρονικής και Υπολογιστών</w:t>
+      </w:r>
+    </w:p>
+    <w:p>
+      <w:pPr>
+        <w:rPr>
+          <w:lang w:val="el-GR"/>
+        </w:rPr>
+      </w:pPr>
     </w:p>
     <w:p>
       <w:pPr>
@@ -143,12 +177,28 @@
           <w:lang w:val="el-GR"/>
         </w:rPr>
       </w:pPr>
-      <w:r>
-        <w:rPr>
-          <w:lang w:val="el-GR"/>
-        </w:rPr>
-        <w:t>ΥΛΟΠΟΙΗΣΗ ΣΥΣΤΗΜΑΤΟΣ ΠΑΡΑΚΟΛΟΥΘΗΣΗΣ ΚΙΝΗΣΗΣ ΟΦΘΑΛΜΟΥ ΜΕ ΧΡΗΣΗ ΣΥΜΒΑΤΙΚΩΝ ΣΥΣΚΕΥΩΝ ΟΠΤΙΚΗΣ ΚΑΤΑΓΡΑΦΗΣ</w:t>
-      </w:r>
+      <w:bookmarkStart w:id="0" w:name="_Hlk109326720"/>
+      <w:r>
+        <w:rPr>
+          <w:lang w:val="el-GR"/>
+        </w:rPr>
+        <w:t>Υλοποίηση συστήματος παρακολούθησης κίνησης οφθαλμού με χρήση συμβατικών συσκευών οπτικής καταγραφής</w:t>
+      </w:r>
+    </w:p>
+    <w:bookmarkEnd w:id="0"/>
+    <w:p>
+      <w:pPr>
+        <w:rPr>
+          <w:lang w:val="el-GR"/>
+        </w:rPr>
+      </w:pPr>
+    </w:p>
+    <w:p>
+      <w:pPr>
+        <w:rPr>
+          <w:lang w:val="el-GR"/>
+        </w:rPr>
+      </w:pPr>
     </w:p>
     <w:p>
       <w:pPr>
@@ -175,6 +225,13 @@
     </w:p>
     <w:p>
       <w:pPr>
+        <w:rPr>
+          <w:lang w:val="el-GR"/>
+        </w:rPr>
+      </w:pPr>
+    </w:p>
+    <w:p>
+      <w:pPr>
         <w:jc w:val="center"/>
         <w:rPr>
           <w:lang w:val="el-GR"/>
@@ -220,18 +277,414 @@
     </w:p>
     <w:p>
       <w:pPr>
+        <w:rPr>
+          <w:lang w:val="el-GR"/>
+        </w:rPr>
+      </w:pPr>
+    </w:p>
+    <w:p>
+      <w:pPr>
+        <w:pStyle w:val="a5"/>
+        <w:rPr>
+          <w:lang w:val="el-GR"/>
+        </w:rPr>
+      </w:pPr>
+      <w:r>
+        <w:rPr>
+          <w:lang w:val="el-GR"/>
+        </w:rPr>
+        <w:t>Θεσσαλονίκη</w:t>
+      </w:r>
+      <w:r>
+        <w:rPr>
+          <w:lang w:val="el-GR"/>
+        </w:rPr>
+        <w:t>,</w:t>
+      </w:r>
+      <w:r>
+        <w:rPr>
+          <w:lang w:val="el-GR"/>
+        </w:rPr>
+        <w:t xml:space="preserve"> 2022</w:t>
+      </w:r>
+    </w:p>
+    <w:sdt>
+      <w:sdtPr>
+        <w:rPr>
+          <w:lang w:val="el-GR"/>
+        </w:rPr>
+        <w:id w:val="370038601"/>
+        <w:docPartObj>
+          <w:docPartGallery w:val="Table of Contents"/>
+          <w:docPartUnique/>
+        </w:docPartObj>
+      </w:sdtPr>
+      <w:sdtEndPr>
+        <w:rPr>
+          <w:rFonts w:asciiTheme="minorHAnsi" w:eastAsiaTheme="minorHAnsi" w:hAnsiTheme="minorHAnsi" w:cstheme="minorBidi"/>
+          <w:b/>
+          <w:bCs/>
+          <w:color w:val="auto"/>
+          <w:sz w:val="24"/>
+          <w:szCs w:val="22"/>
+        </w:rPr>
+      </w:sdtEndPr>
+      <w:sdtContent>
+        <w:p>
+          <w:pPr>
+            <w:pStyle w:val="a8"/>
+          </w:pPr>
+          <w:r>
+            <w:rPr>
+              <w:lang w:val="el-GR"/>
+            </w:rPr>
+            <w:t>Περιεχόμενα</w:t>
+          </w:r>
+        </w:p>
+        <w:p>
+          <w:pPr>
+            <w:pStyle w:val="10"/>
+            <w:tabs>
+              <w:tab w:val="right" w:leader="dot" w:pos="9350"/>
+            </w:tabs>
+            <w:rPr>
+              <w:rFonts w:eastAsiaTheme="minorEastAsia"/>
+              <w:noProof/>
+              <w:sz w:val="22"/>
+            </w:rPr>
+          </w:pPr>
+          <w:r>
+            <w:fldChar w:fldCharType="begin"/>
+          </w:r>
+          <w:r>
+            <w:instrText xml:space="preserve"> TOC \o "1-3" \h \z \u </w:instrText>
+          </w:r>
+          <w:r>
+            <w:fldChar w:fldCharType="separate"/>
+          </w:r>
+          <w:hyperlink w:anchor="_Toc109327675" w:history="1">
+            <w:r>
+              <w:rPr>
+                <w:rStyle w:val="-"/>
+                <w:noProof/>
+                <w:lang w:val="el-GR"/>
+              </w:rPr>
+              <w:t>Εισαγωγή</w:t>
+            </w:r>
+            <w:r>
+              <w:rPr>
+                <w:noProof/>
+                <w:webHidden/>
+              </w:rPr>
+              <w:tab/>
+            </w:r>
+            <w:r>
+              <w:rPr>
+                <w:noProof/>
+                <w:webHidden/>
+              </w:rPr>
+              <w:fldChar w:fldCharType="begin"/>
+            </w:r>
+            <w:r>
+              <w:rPr>
+                <w:noProof/>
+                <w:webHidden/>
+              </w:rPr>
+              <w:instrText xml:space="preserve"> PAGEREF _Toc109327675 \h </w:instrText>
+            </w:r>
+            <w:r>
+              <w:rPr>
+                <w:noProof/>
+                <w:webHidden/>
+              </w:rPr>
+            </w:r>
+            <w:r>
+              <w:rPr>
+                <w:noProof/>
+                <w:webHidden/>
+              </w:rPr>
+              <w:fldChar w:fldCharType="separate"/>
+            </w:r>
+            <w:r>
+              <w:rPr>
+                <w:noProof/>
+                <w:webHidden/>
+              </w:rPr>
+              <w:t>2</w:t>
+            </w:r>
+            <w:r>
+              <w:rPr>
+                <w:noProof/>
+                <w:webHidden/>
+              </w:rPr>
+              <w:fldChar w:fldCharType="end"/>
+            </w:r>
+          </w:hyperlink>
+        </w:p>
+        <w:p>
+          <w:pPr>
+            <w:pStyle w:val="10"/>
+            <w:tabs>
+              <w:tab w:val="left" w:pos="440"/>
+              <w:tab w:val="right" w:leader="dot" w:pos="9350"/>
+            </w:tabs>
+            <w:rPr>
+              <w:rFonts w:eastAsiaTheme="minorEastAsia"/>
+              <w:noProof/>
+              <w:sz w:val="22"/>
+            </w:rPr>
+          </w:pPr>
+          <w:hyperlink w:anchor="_Toc109327676" w:history="1">
+            <w:r>
+              <w:rPr>
+                <w:rStyle w:val="-"/>
+                <w:noProof/>
+                <w:lang w:val="el-GR"/>
+              </w:rPr>
+              <w:t>1.</w:t>
+            </w:r>
+            <w:r>
+              <w:rPr>
+                <w:rFonts w:eastAsiaTheme="minorEastAsia"/>
+                <w:noProof/>
+                <w:sz w:val="22"/>
+              </w:rPr>
+              <w:tab/>
+            </w:r>
+            <w:r>
+              <w:rPr>
+                <w:rStyle w:val="-"/>
+                <w:noProof/>
+                <w:lang w:val="el-GR"/>
+              </w:rPr>
+              <w:t>Θεώρηση του προβλήματος</w:t>
+            </w:r>
+            <w:r>
+              <w:rPr>
+                <w:noProof/>
+                <w:webHidden/>
+              </w:rPr>
+              <w:tab/>
+            </w:r>
+            <w:r>
+              <w:rPr>
+                <w:noProof/>
+                <w:webHidden/>
+              </w:rPr>
+              <w:fldChar w:fldCharType="begin"/>
+            </w:r>
+            <w:r>
+              <w:rPr>
+                <w:noProof/>
+                <w:webHidden/>
+              </w:rPr>
+              <w:instrText xml:space="preserve"> PAGEREF _Toc109327676 \h </w:instrText>
+            </w:r>
+            <w:r>
+              <w:rPr>
+                <w:noProof/>
+                <w:webHidden/>
+              </w:rPr>
+            </w:r>
+            <w:r>
+              <w:rPr>
+                <w:noProof/>
+                <w:webHidden/>
+              </w:rPr>
+              <w:fldChar w:fldCharType="separate"/>
+            </w:r>
+            <w:r>
+              <w:rPr>
+                <w:noProof/>
+                <w:webHidden/>
+              </w:rPr>
+              <w:t>2</w:t>
+            </w:r>
+            <w:r>
+              <w:rPr>
+                <w:noProof/>
+                <w:webHidden/>
+              </w:rPr>
+              <w:fldChar w:fldCharType="end"/>
+            </w:r>
+          </w:hyperlink>
+        </w:p>
+        <w:p>
+          <w:pPr>
+            <w:pStyle w:val="10"/>
+            <w:tabs>
+              <w:tab w:val="right" w:leader="dot" w:pos="9350"/>
+            </w:tabs>
+            <w:rPr>
+              <w:rFonts w:eastAsiaTheme="minorEastAsia"/>
+              <w:noProof/>
+              <w:sz w:val="22"/>
+            </w:rPr>
+          </w:pPr>
+          <w:hyperlink w:anchor="_Toc109327677" w:history="1">
+            <w:r>
+              <w:rPr>
+                <w:rStyle w:val="-"/>
+                <w:noProof/>
+                <w:lang w:val="el-GR"/>
+              </w:rPr>
+              <w:t>Βιβλιογραφική επισκόπηση</w:t>
+            </w:r>
+            <w:r>
+              <w:rPr>
+                <w:noProof/>
+                <w:webHidden/>
+              </w:rPr>
+              <w:tab/>
+            </w:r>
+            <w:r>
+              <w:rPr>
+                <w:noProof/>
+                <w:webHidden/>
+              </w:rPr>
+              <w:fldChar w:fldCharType="begin"/>
+            </w:r>
+            <w:r>
+              <w:rPr>
+                <w:noProof/>
+                <w:webHidden/>
+              </w:rPr>
+              <w:instrText xml:space="preserve"> PAGEREF _Toc109327677 \h </w:instrText>
+            </w:r>
+            <w:r>
+              <w:rPr>
+                <w:noProof/>
+                <w:webHidden/>
+              </w:rPr>
+            </w:r>
+            <w:r>
+              <w:rPr>
+                <w:noProof/>
+                <w:webHidden/>
+              </w:rPr>
+              <w:fldChar w:fldCharType="separate"/>
+            </w:r>
+            <w:r>
+              <w:rPr>
+                <w:noProof/>
+                <w:webHidden/>
+              </w:rPr>
+              <w:t>2</w:t>
+            </w:r>
+            <w:r>
+              <w:rPr>
+                <w:noProof/>
+                <w:webHidden/>
+              </w:rPr>
+              <w:fldChar w:fldCharType="end"/>
+            </w:r>
+          </w:hyperlink>
+        </w:p>
+        <w:p>
+          <w:pPr>
+            <w:pStyle w:val="10"/>
+            <w:tabs>
+              <w:tab w:val="right" w:leader="dot" w:pos="9350"/>
+            </w:tabs>
+            <w:rPr>
+              <w:rFonts w:eastAsiaTheme="minorEastAsia"/>
+              <w:noProof/>
+              <w:sz w:val="22"/>
+            </w:rPr>
+          </w:pPr>
+          <w:hyperlink w:anchor="_Toc109327678" w:history="1">
+            <w:r>
+              <w:rPr>
+                <w:rStyle w:val="-"/>
+                <w:noProof/>
+                <w:lang w:val="el-GR"/>
+              </w:rPr>
+              <w:t>Αναφορές</w:t>
+            </w:r>
+            <w:r>
+              <w:rPr>
+                <w:noProof/>
+                <w:webHidden/>
+              </w:rPr>
+              <w:tab/>
+            </w:r>
+            <w:r>
+              <w:rPr>
+                <w:noProof/>
+                <w:webHidden/>
+              </w:rPr>
+              <w:fldChar w:fldCharType="begin"/>
+            </w:r>
+            <w:r>
+              <w:rPr>
+                <w:noProof/>
+                <w:webHidden/>
+              </w:rPr>
+              <w:instrText xml:space="preserve"> PAGEREF _Toc109327678 \h </w:instrText>
+            </w:r>
+            <w:r>
+              <w:rPr>
+                <w:noProof/>
+                <w:webHidden/>
+              </w:rPr>
+            </w:r>
+            <w:r>
+              <w:rPr>
+                <w:noProof/>
+                <w:webHidden/>
+              </w:rPr>
+              <w:fldChar w:fldCharType="separate"/>
+            </w:r>
+            <w:r>
+              <w:rPr>
+                <w:noProof/>
+                <w:webHidden/>
+              </w:rPr>
+              <w:t>4</w:t>
+            </w:r>
+            <w:r>
+              <w:rPr>
+                <w:noProof/>
+                <w:webHidden/>
+              </w:rPr>
+              <w:fldChar w:fldCharType="end"/>
+            </w:r>
+          </w:hyperlink>
+        </w:p>
+        <w:p>
+          <w:r>
+            <w:rPr>
+              <w:b/>
+              <w:bCs/>
+              <w:lang w:val="el-GR"/>
+            </w:rPr>
+            <w:fldChar w:fldCharType="end"/>
+          </w:r>
+        </w:p>
+      </w:sdtContent>
+    </w:sdt>
+    <w:p>
+      <w:pPr>
+        <w:rPr>
+          <w:lang w:val="el-GR"/>
+        </w:rPr>
+      </w:pPr>
+    </w:p>
+    <w:p>
+      <w:pPr>
         <w:pStyle w:val="1"/>
         <w:rPr>
           <w:lang w:val="el-GR"/>
         </w:rPr>
       </w:pPr>
-      <w:r>
-        <w:rPr>
-          <w:lang w:val="el-GR"/>
-        </w:rPr>
-        <w:lastRenderedPageBreak/>
+      <w:bookmarkStart w:id="1" w:name="_Toc109327675"/>
+      <w:r>
+        <w:rPr>
+          <w:lang w:val="el-GR"/>
+        </w:rPr>
         <w:t>Εισαγωγή</w:t>
       </w:r>
+      <w:bookmarkEnd w:id="1"/>
     </w:p>
     <w:p>
       <w:pPr>
@@ -243,16 +696,22 @@
     <w:p>
       <w:pPr>
         <w:pStyle w:val="1"/>
-        <w:rPr>
-          <w:lang w:val="el-GR"/>
-        </w:rPr>
-      </w:pPr>
+        <w:numPr>
+          <w:ilvl w:val="0"/>
+          <w:numId w:val="1"/>
+        </w:numPr>
+        <w:rPr>
+          <w:lang w:val="el-GR"/>
+        </w:rPr>
+      </w:pPr>
+      <w:bookmarkStart w:id="2" w:name="_Toc109327676"/>
       <w:r>
         <w:rPr>
           <w:lang w:val="el-GR"/>
         </w:rPr>
         <w:t>Θεώρηση του προβλήματος</w:t>
       </w:r>
+      <w:bookmarkEnd w:id="2"/>
     </w:p>
     <w:p>
       <w:pPr>
@@ -572,12 +1031,14 @@
           <w:lang w:val="el-GR"/>
         </w:rPr>
       </w:pPr>
+      <w:bookmarkStart w:id="3" w:name="_Toc109327677"/>
       <w:r>
         <w:rPr>
           <w:lang w:val="el-GR"/>
         </w:rPr>
         <w:t>Βιβλιογραφική επισκόπηση</w:t>
       </w:r>
+      <w:bookmarkEnd w:id="3"/>
     </w:p>
     <w:p>
       <w:pPr>
@@ -601,7 +1062,14 @@
         <w:rPr>
           <w:lang w:val="el-GR"/>
         </w:rPr>
-        <w:t xml:space="preserve">του σημείου στην οθόνη στο οποίο κοιτάει ο χρήστης από βίντεο απλής συσκευής καταγραφής μπορεί να χωριστεί σε τρία επιμέρους κομμάτια. Αρχικά, έχουμε τον εντοπισμό προσώπου ο οποίος βοηθά στον υπολογισμό της θέσης, της απόστασης και της γωνίας του κεφαλιού σε σχέση με την οθόνη. Στη συνέχεια απαιτείται ο εντοπισμός </w:t>
+        <w:t xml:space="preserve">του σημείου στην οθόνη στο οποίο κοιτάει ο χρήστης από βίντεο απλής συσκευής καταγραφής μπορεί να χωριστεί σε τρία </w:t>
+      </w:r>
+      <w:r>
+        <w:rPr>
+          <w:lang w:val="el-GR"/>
+        </w:rPr>
+        <w:lastRenderedPageBreak/>
+        <w:t xml:space="preserve">επιμέρους κομμάτια. Αρχικά, έχουμε τον εντοπισμό προσώπου ο οποίος βοηθά στον υπολογισμό της θέσης, της απόστασης και της γωνίας του κεφαλιού σε σχέση με την οθόνη. Στη συνέχεια απαιτείται ο εντοπισμός </w:t>
       </w:r>
       <w:r>
         <w:rPr>
@@ -711,14 +1179,7 @@
         <w:rPr>
           <w:lang w:val="el-GR"/>
         </w:rPr>
-        <w:t xml:space="preserve"> Αυτό σημαίνει ότι τα μοντέλα αυτά, με είσοδο τις τιμές φωτεινότητας της εικόνας στην περιοχή του ματιού, μπορούν να δώσουν σαν έξοδο την κατεύθυνση του βλέμματος ή, με κατάλληλη εκπαίδευση, και τις συντεταγμένες του σημείου στην </w:t>
-      </w:r>
-      <w:r>
-        <w:rPr>
-          <w:lang w:val="el-GR"/>
-        </w:rPr>
-        <w:lastRenderedPageBreak/>
-        <w:t>οθόνη απευθείας</w:t>
+        <w:t xml:space="preserve"> Αυτό σημαίνει ότι τα μοντέλα αυτά, με είσοδο τις τιμές φωτεινότητας της εικόνας στην περιοχή του ματιού, μπορούν να δώσουν σαν έξοδο την κατεύθυνση του βλέμματος ή, με κατάλληλη εκπαίδευση, και τις συντεταγμένες του σημείου στην οθόνη απευθείας</w:t>
       </w:r>
       <w:r>
         <w:rPr>
@@ -1129,6 +1590,7 @@
         <w:rPr>
           <w:lang w:val="el-GR"/>
         </w:rPr>
+        <w:lastRenderedPageBreak/>
         <w:tab/>
       </w:r>
       <w:r>
@@ -1214,18 +1676,20 @@
       <w:pPr>
         <w:pStyle w:val="1"/>
       </w:pPr>
+      <w:bookmarkStart w:id="4" w:name="_Toc109327678"/>
       <w:r>
         <w:rPr>
           <w:lang w:val="el-GR"/>
         </w:rPr>
         <w:t>Αναφορές</w:t>
       </w:r>
+      <w:bookmarkEnd w:id="4"/>
     </w:p>
     <w:p>
       <w:r>
         <w:t xml:space="preserve">[1] </w:t>
       </w:r>
-      <w:hyperlink r:id="rId6" w:history="1">
+      <w:hyperlink r:id="rId7" w:history="1">
         <w:r>
           <w:rPr>
             <w:rStyle w:val="-"/>
@@ -1243,7 +1707,7 @@
       <w:r>
         <w:t xml:space="preserve">[2] </w:t>
       </w:r>
-      <w:hyperlink r:id="rId7" w:history="1">
+      <w:hyperlink r:id="rId8" w:history="1">
         <w:r>
           <w:rPr>
             <w:rStyle w:val="-"/>
@@ -1264,24 +1728,37 @@
       <w:r>
         <w:t xml:space="preserve"> </w:t>
       </w:r>
-      <w:hyperlink r:id="rId8" w:history="1">
+      <w:hyperlink r:id="rId9" w:history="1">
         <w:r>
           <w:rPr>
             <w:rStyle w:val="-"/>
           </w:rPr>
-          <w:t>On visual gaze tracking based on a single low cost camera - ScienceDirect</w:t>
+          <w:t xml:space="preserve">On visual gaze tracking based on a single </w:t>
+        </w:r>
+        <w:proofErr w:type="gramStart"/>
+        <w:r>
+          <w:rPr>
+            <w:rStyle w:val="-"/>
+          </w:rPr>
+          <w:t>low cost</w:t>
+        </w:r>
+        <w:proofErr w:type="gramEnd"/>
+        <w:r>
+          <w:rPr>
+            <w:rStyle w:val="-"/>
+          </w:rPr>
+          <w:t xml:space="preserve"> camera - ScienceDirect</w:t>
         </w:r>
       </w:hyperlink>
     </w:p>
     <w:p>
       <w:r>
-        <w:lastRenderedPageBreak/>
         <w:t>[4]</w:t>
       </w:r>
       <w:r>
         <w:t xml:space="preserve"> </w:t>
       </w:r>
-      <w:hyperlink r:id="rId9" w:history="1">
+      <w:hyperlink r:id="rId10" w:history="1">
         <w:r>
           <w:rPr>
             <w:rStyle w:val="-"/>
@@ -1294,7 +1771,7 @@
       <w:r>
         <w:t xml:space="preserve">[5] </w:t>
       </w:r>
-      <w:hyperlink r:id="rId10" w:history="1">
+      <w:hyperlink r:id="rId11" w:history="1">
         <w:r>
           <w:rPr>
             <w:rStyle w:val="-"/>
@@ -1307,7 +1784,7 @@
       <w:r>
         <w:t xml:space="preserve">[6] </w:t>
       </w:r>
-      <w:hyperlink r:id="rId11" w:history="1">
+      <w:hyperlink r:id="rId12" w:history="1">
         <w:r>
           <w:rPr>
             <w:rStyle w:val="-"/>
@@ -1320,7 +1797,7 @@
       <w:r>
         <w:t xml:space="preserve">[7] </w:t>
       </w:r>
-      <w:hyperlink r:id="rId12" w:history="1">
+      <w:hyperlink r:id="rId13" w:history="1">
         <w:r>
           <w:rPr>
             <w:rStyle w:val="-"/>
@@ -1337,6 +1814,103 @@
     </w:sectPr>
   </w:body>
 </w:document>
+</file>
+
+<file path=word/numbering.xml><?xml version="1.0" encoding="utf-8"?>
+<w:numbering xmlns:wpc="http://schemas.microsoft.com/office/word/2010/wordprocessingCanvas" xmlns:cx="http://schemas.microsoft.com/office/drawing/2014/chartex" xmlns:cx1="http://schemas.microsoft.com/office/drawing/2015/9/8/chartex" xmlns:cx2="http://schemas.microsoft.com/office/drawing/2015/10/21/chartex" xmlns:cx3="http://schemas.microsoft.com/office/drawing/2016/5/9/chartex" xmlns:cx4="http://schemas.microsoft.com/office/drawing/2016/5/10/chartex" xmlns:cx5="http://schemas.microsoft.com/office/drawing/2016/5/11/chartex" xmlns:cx6="http://schemas.microsoft.com/office/drawing/2016/5/12/chartex" xmlns:cx7="http://schemas.microsoft.com/office/drawing/2016/5/13/chartex" xmlns:cx8="http://schemas.microsoft.com/office/drawing/2016/5/14/chartex" xmlns:mc="http://schemas.openxmlformats.org/markup-compatibility/2006" xmlns:aink="http://schemas.microsoft.com/office/drawing/2016/ink" xmlns:am3d="http://schemas.microsoft.com/office/drawing/2017/model3d" xmlns:o="urn:schemas-microsoft-com:office:office" xmlns:oel="http://schemas.microsoft.com/office/2019/extlst" xmlns:r="http://schemas.openxmlformats.org/officeDocument/2006/relationships" xmlns:m="http://schemas.openxmlformats.org/officeDocument/2006/math" xmlns:v="urn:schemas-microsoft-com:vml" xmlns:wp14="http://schemas.microsoft.com/office/word/2010/wordprocessingDrawing" xmlns:wp="http://schemas.openxmlformats.org/drawingml/2006/wordprocessingDrawing" xmlns:w10="urn:schemas-microsoft-com:office:word" xmlns:w="http://schemas.openxmlformats.org/wordprocessingml/2006/main" xmlns:w14="http://schemas.microsoft.com/office/word/2010/wordml" xmlns:w15="http://schemas.microsoft.com/office/word/2012/wordml" xmlns:w16cex="http://schemas.microsoft.com/office/word/2018/wordml/cex" xmlns:w16cid="http://schemas.microsoft.com/office/word/2016/wordml/cid" xmlns:w16="http://schemas.microsoft.com/office/word/2018/wordml" xmlns:w16sdtdh="http://schemas.microsoft.com/office/word/2020/wordml/sdtdatahash" xmlns:w16se="http://schemas.microsoft.com/office/word/2015/wordml/symex" xmlns:wpg="http://schemas.microsoft.com/office/word/2010/wordprocessingGroup" xmlns:wpi="http://schemas.microsoft.com/office/word/2010/wordprocessingInk" xmlns:wne="http://schemas.microsoft.com/office/word/2006/wordml" xmlns:wps="http://schemas.microsoft.com/office/word/2010/wordprocessingShape" mc:Ignorable="w14 w15 w16se w16cid w16 w16cex w16sdtdh wp14">
+  <w:abstractNum w:abstractNumId="0" w15:restartNumberingAfterBreak="0">
+    <w:nsid w:val="2F9B7705"/>
+    <w:multiLevelType w:val="hybridMultilevel"/>
+    <w:tmpl w:val="629ECA42"/>
+    <w:lvl w:ilvl="0" w:tplc="12B2AC8E">
+      <w:start w:val="1"/>
+      <w:numFmt w:val="decimal"/>
+      <w:lvlText w:val="%1."/>
+      <w:lvlJc w:val="left"/>
+      <w:pPr>
+        <w:ind w:left="720" w:hanging="360"/>
+      </w:pPr>
+      <w:rPr>
+        <w:rFonts w:hint="default"/>
+      </w:rPr>
+    </w:lvl>
+    <w:lvl w:ilvl="1" w:tplc="04090019" w:tentative="1">
+      <w:start w:val="1"/>
+      <w:numFmt w:val="lowerLetter"/>
+      <w:lvlText w:val="%2."/>
+      <w:lvlJc w:val="left"/>
+      <w:pPr>
+        <w:ind w:left="1440" w:hanging="360"/>
+      </w:pPr>
+    </w:lvl>
+    <w:lvl w:ilvl="2" w:tplc="0409001B" w:tentative="1">
+      <w:start w:val="1"/>
+      <w:numFmt w:val="lowerRoman"/>
+      <w:lvlText w:val="%3."/>
+      <w:lvlJc w:val="right"/>
+      <w:pPr>
+        <w:ind w:left="2160" w:hanging="180"/>
+      </w:pPr>
+    </w:lvl>
+    <w:lvl w:ilvl="3" w:tplc="0409000F" w:tentative="1">
+      <w:start w:val="1"/>
+      <w:numFmt w:val="decimal"/>
+      <w:lvlText w:val="%4."/>
+      <w:lvlJc w:val="left"/>
+      <w:pPr>
+        <w:ind w:left="2880" w:hanging="360"/>
+      </w:pPr>
+    </w:lvl>
+    <w:lvl w:ilvl="4" w:tplc="04090019" w:tentative="1">
+      <w:start w:val="1"/>
+      <w:numFmt w:val="lowerLetter"/>
+      <w:lvlText w:val="%5."/>
+      <w:lvlJc w:val="left"/>
+      <w:pPr>
+        <w:ind w:left="3600" w:hanging="360"/>
+      </w:pPr>
+    </w:lvl>
+    <w:lvl w:ilvl="5" w:tplc="0409001B" w:tentative="1">
+      <w:start w:val="1"/>
+      <w:numFmt w:val="lowerRoman"/>
+      <w:lvlText w:val="%6."/>
+      <w:lvlJc w:val="right"/>
+      <w:pPr>
+        <w:ind w:left="4320" w:hanging="180"/>
+      </w:pPr>
+    </w:lvl>
+    <w:lvl w:ilvl="6" w:tplc="0409000F" w:tentative="1">
+      <w:start w:val="1"/>
+      <w:numFmt w:val="decimal"/>
+      <w:lvlText w:val="%7."/>
+      <w:lvlJc w:val="left"/>
+      <w:pPr>
+        <w:ind w:left="5040" w:hanging="360"/>
+      </w:pPr>
+    </w:lvl>
+    <w:lvl w:ilvl="7" w:tplc="04090019" w:tentative="1">
+      <w:start w:val="1"/>
+      <w:numFmt w:val="lowerLetter"/>
+      <w:lvlText w:val="%8."/>
+      <w:lvlJc w:val="left"/>
+      <w:pPr>
+        <w:ind w:left="5760" w:hanging="360"/>
+      </w:pPr>
+    </w:lvl>
+    <w:lvl w:ilvl="8" w:tplc="0409001B" w:tentative="1">
+      <w:start w:val="1"/>
+      <w:numFmt w:val="lowerRoman"/>
+      <w:lvlText w:val="%9."/>
+      <w:lvlJc w:val="right"/>
+      <w:pPr>
+        <w:ind w:left="6480" w:hanging="180"/>
+      </w:pPr>
+    </w:lvl>
+  </w:abstractNum>
+  <w:num w:numId="1" w16cid:durableId="335231436">
+    <w:abstractNumId w:val="0"/>
+  </w:num>
+</w:numbering>
 </file>
 
 <file path=word/styles.xml><?xml version="1.0" encoding="utf-8"?>
@@ -1737,6 +2311,10 @@
   <w:style w:type="paragraph" w:default="1" w:styleId="a">
     <w:name w:val="Normal"/>
     <w:qFormat/>
+    <w:rsid w:val="009F790C"/>
+    <w:rPr>
+      <w:sz w:val="24"/>
+    </w:rPr>
   </w:style>
   <w:style w:type="paragraph" w:styleId="1">
     <w:name w:val="heading 1"/>
@@ -1802,14 +2380,12 @@
       <w:rFonts w:asciiTheme="majorHAnsi" w:eastAsiaTheme="majorEastAsia" w:hAnsiTheme="majorHAnsi" w:cstheme="majorBidi"/>
       <w:b/>
       <w:color w:val="404040" w:themeColor="text1" w:themeTint="BF"/>
-      <w:sz w:val="24"/>
       <w:szCs w:val="24"/>
     </w:rPr>
   </w:style>
   <w:style w:type="character" w:default="1" w:styleId="a0">
     <w:name w:val="Default Paragraph Font"/>
     <w:uiPriority w:val="1"/>
-    <w:semiHidden/>
     <w:unhideWhenUsed/>
   </w:style>
   <w:style w:type="table" w:default="1" w:styleId="a1">
@@ -1863,7 +2439,7 @@
     <w:link w:val="Char"/>
     <w:uiPriority w:val="10"/>
     <w:qFormat/>
-    <w:rsid w:val="004E540C"/>
+    <w:rsid w:val="00CB4B1B"/>
     <w:pPr>
       <w:spacing w:after="0" w:line="240" w:lineRule="auto"/>
       <w:contextualSpacing/>
@@ -1873,7 +2449,7 @@
       <w:color w:val="404040" w:themeColor="text1" w:themeTint="BF"/>
       <w:spacing w:val="-10"/>
       <w:kern w:val="28"/>
-      <w:sz w:val="52"/>
+      <w:sz w:val="40"/>
       <w:szCs w:val="56"/>
     </w:rPr>
   </w:style>
@@ -1882,13 +2458,13 @@
     <w:basedOn w:val="a0"/>
     <w:link w:val="a4"/>
     <w:uiPriority w:val="10"/>
-    <w:rsid w:val="004E540C"/>
+    <w:rsid w:val="00CB4B1B"/>
     <w:rPr>
       <w:rFonts w:ascii="Calibri" w:eastAsiaTheme="majorEastAsia" w:hAnsi="Calibri" w:cstheme="majorBidi"/>
       <w:color w:val="404040" w:themeColor="text1" w:themeTint="BF"/>
       <w:spacing w:val="-10"/>
       <w:kern w:val="28"/>
-      <w:sz w:val="52"/>
+      <w:sz w:val="40"/>
       <w:szCs w:val="56"/>
     </w:rPr>
   </w:style>
@@ -1899,7 +2475,7 @@
     <w:link w:val="Char0"/>
     <w:uiPriority w:val="11"/>
     <w:qFormat/>
-    <w:rsid w:val="004E540C"/>
+    <w:rsid w:val="009F790C"/>
     <w:pPr>
       <w:numPr>
         <w:ilvl w:val="1"/>
@@ -1910,7 +2486,7 @@
       <w:rFonts w:eastAsiaTheme="minorEastAsia"/>
       <w:color w:val="404040" w:themeColor="text1" w:themeTint="BF"/>
       <w:spacing w:val="15"/>
-      <w:sz w:val="36"/>
+      <w:sz w:val="32"/>
     </w:rPr>
   </w:style>
   <w:style w:type="character" w:customStyle="1" w:styleId="Char0">
@@ -1918,12 +2494,12 @@
     <w:basedOn w:val="a0"/>
     <w:link w:val="a5"/>
     <w:uiPriority w:val="11"/>
-    <w:rsid w:val="004E540C"/>
+    <w:rsid w:val="009F790C"/>
     <w:rPr>
       <w:rFonts w:eastAsiaTheme="minorEastAsia"/>
       <w:color w:val="404040" w:themeColor="text1" w:themeTint="BF"/>
       <w:spacing w:val="15"/>
-      <w:sz w:val="36"/>
+      <w:sz w:val="32"/>
     </w:rPr>
   </w:style>
   <w:style w:type="character" w:styleId="a6">
@@ -1981,13 +2557,40 @@
     <w:name w:val="Hyperlink"/>
     <w:basedOn w:val="a0"/>
     <w:uiPriority w:val="99"/>
-    <w:semiHidden/>
     <w:unhideWhenUsed/>
     <w:rsid w:val="00C9473F"/>
     <w:rPr>
       <w:color w:val="0000FF"/>
       <w:u w:val="single"/>
     </w:rPr>
+  </w:style>
+  <w:style w:type="paragraph" w:styleId="a8">
+    <w:name w:val="TOC Heading"/>
+    <w:basedOn w:val="1"/>
+    <w:next w:val="a"/>
+    <w:uiPriority w:val="39"/>
+    <w:unhideWhenUsed/>
+    <w:qFormat/>
+    <w:rsid w:val="0066049C"/>
+    <w:pPr>
+      <w:outlineLvl w:val="9"/>
+    </w:pPr>
+    <w:rPr>
+      <w:b w:val="0"/>
+      <w:color w:val="2F5496" w:themeColor="accent1" w:themeShade="BF"/>
+    </w:rPr>
+  </w:style>
+  <w:style w:type="paragraph" w:styleId="10">
+    <w:name w:val="toc 1"/>
+    <w:basedOn w:val="a"/>
+    <w:next w:val="a"/>
+    <w:autoRedefine/>
+    <w:uiPriority w:val="39"/>
+    <w:unhideWhenUsed/>
+    <w:rsid w:val="0066049C"/>
+    <w:pPr>
+      <w:spacing w:after="100"/>
+    </w:pPr>
   </w:style>
 </w:styles>
 </file>
@@ -2287,6 +2890,28 @@
 </a:theme>
 </file>
 
+<file path=word/webextensions/taskpanes.xml><?xml version="1.0" encoding="utf-8"?>
+<wetp:taskpanes xmlns:wetp="http://schemas.microsoft.com/office/webextensions/taskpanes/2010/11">
+  <wetp:taskpane dockstate="right" visibility="0" width="350" row="0">
+    <wetp:webextensionref xmlns:r="http://schemas.openxmlformats.org/officeDocument/2006/relationships" r:id="rId1"/>
+  </wetp:taskpane>
+</wetp:taskpanes>
+</file>
+
+<file path=word/webextensions/webextension1.xml><?xml version="1.0" encoding="utf-8"?>
+<we:webextension xmlns:we="http://schemas.microsoft.com/office/webextensions/webextension/2010/11" id="{96B61618-E934-4C98-865D-3B334AF0C886}">
+  <we:reference id="f78a3046-9e99-4300-aa2b-5814002b01a2" version="1.28.0.0" store="EXCatalog" storeType="EXCatalog"/>
+  <we:alternateReferences>
+    <we:reference id="WA104382081" version="1.28.0.0" store="el-GR" storeType="OMEX"/>
+  </we:alternateReferences>
+  <we:properties>
+    <we:property name="MENDELEY_CITATIONS" value="[]"/>
+  </we:properties>
+  <we:bindings/>
+  <we:snapshot xmlns:r="http://schemas.openxmlformats.org/officeDocument/2006/relationships"/>
+</we:webextension>
+</file>
+
 <file path=customXml/item1.xml><?xml version="1.0" encoding="utf-8"?>
 <b:Sources xmlns:b="http://schemas.openxmlformats.org/officeDocument/2006/bibliography" xmlns="http://schemas.openxmlformats.org/officeDocument/2006/bibliography" SelectedStyle="\APASixthEditionOfficeOnline.xsl" StyleName="APA" Version="6"/>
 </file>

</xml_diff>